<commit_message>
committing word doc separately
test
</commit_message>
<xml_diff>
--- a/DOCUMENTATION.docx
+++ b/DOCUMENTATION.docx
@@ -67,23 +67,7 @@
           <w:i/>
           <w:iCs/>
         </w:rPr>
-        <w:t xml:space="preserve">How did you approach this challenge? Did you work through the objectives in any </w:t>
-      </w:r>
-      <w:proofErr w:type="gramStart"/>
-      <w:r>
-        <w:rPr>
-          <w:i/>
-          <w:iCs/>
-        </w:rPr>
-        <w:t>particular order</w:t>
-      </w:r>
-      <w:proofErr w:type="gramEnd"/>
-      <w:r>
-        <w:rPr>
-          <w:i/>
-          <w:iCs/>
-        </w:rPr>
-        <w:t>? If so, why? Did you utilize any external resources, such as tutorials, guides, or other materials?</w:t>
+        <w:t>How did you approach this challenge? Did you work through the objectives in any particular order? If so, why? Did you utilize any external resources, such as tutorials, guides, or other materials?</w:t>
       </w:r>
     </w:p>
     <w:p>
@@ -98,15 +82,7 @@
     </w:p>
     <w:p>
       <w:r>
-        <w:t xml:space="preserve">My </w:t>
-      </w:r>
-      <w:proofErr w:type="gramStart"/>
-      <w:r>
-        <w:t>first priority</w:t>
-      </w:r>
-      <w:proofErr w:type="gramEnd"/>
-      <w:r>
-        <w:t xml:space="preserve"> was backend. I checked the backend file and discovered missing </w:t>
+        <w:t xml:space="preserve">My first priority was backend. I checked the backend file and discovered missing </w:t>
       </w:r>
       <w:proofErr w:type="spellStart"/>
       <w:r>
@@ -147,8 +123,12 @@
       </w:r>
     </w:p>
     <w:p>
-      <w:r>
-        <w:lastRenderedPageBreak/>
+      <w:pPr>
+        <w:rPr>
+          <w:lang w:val="en-HK"/>
+        </w:rPr>
+      </w:pPr>
+      <w:r>
         <w:t xml:space="preserve">For resources, I used </w:t>
       </w:r>
       <w:hyperlink r:id="rId5" w:history="1">
@@ -185,274 +165,173 @@
         </w:rPr>
         <w:t>, CSS online course.</w:t>
       </w:r>
-      <w:r>
+    </w:p>
+    <w:p/>
+    <w:p>
+      <w:pPr>
+        <w:pStyle w:val="Heading2"/>
+      </w:pPr>
+      <w:r>
+        <w:t>Objectives - Innovative Solutions</w:t>
+      </w:r>
+    </w:p>
+    <w:p>
+      <w:pPr>
         <w:rPr>
           <w:i/>
           <w:iCs/>
         </w:rPr>
-        <w:br/>
-      </w:r>
-      <w:r>
-        <w:t>## Objectives</w:t>
-      </w:r>
-    </w:p>
-    <w:p>
-      <w:r>
-        <w:t>- Fetch data from the backend server and send it to the frontend, displaying it in a user-friendly way.</w:t>
-      </w:r>
-    </w:p>
-    <w:p>
-      <w:r>
-        <w:t>- A data engineer had some issues migrating data, leaving some gaps in our database. How can you ensure that the frontend handles missing/invalid data returned from the APIs without crashing?</w:t>
-      </w:r>
-    </w:p>
-    <w:p>
-      <w:r>
-        <w:t>- You can send data to the backend via the available API(s</w:t>
-      </w:r>
-      <w:proofErr w:type="gramStart"/>
-      <w:r>
-        <w:t>),</w:t>
-      </w:r>
-      <w:proofErr w:type="gramEnd"/>
-      <w:r>
-        <w:t xml:space="preserve"> however it is not particularly user-friendly. </w:t>
-      </w:r>
-      <w:r>
-        <w:rPr>
-          <w:highlight w:val="yellow"/>
-        </w:rPr>
-        <w:t>How will you create a user-friendly solution that allows users to input data on the site and send it to the backend?</w:t>
-      </w:r>
-      <w:r>
-        <w:t xml:space="preserve"> </w:t>
-      </w:r>
-    </w:p>
-    <w:p>
-      <w:r>
-        <w:t>- The frontend site's design leaves a lot to be desired. Can you make any improvements to the overall design and user experience? (this one is open-ended; feel free to be creative here!)</w:t>
-      </w:r>
-    </w:p>
-    <w:p>
-      <w:r>
-        <w:t>- You are provided a documentation template and are encouraged to fill this out as you work through this challenge. This will help when it comes time to present your work.</w:t>
-      </w:r>
-    </w:p>
-    <w:p/>
-    <w:p>
-      <w:r>
-        <w:t>## Optional Objectives</w:t>
-      </w:r>
-    </w:p>
-    <w:p>
-      <w:r>
-        <w:t xml:space="preserve">*These objectives can be completed if you have time or would like to be </w:t>
-      </w:r>
-      <w:proofErr w:type="gramStart"/>
-      <w:r>
-        <w:t>challenged.*</w:t>
-      </w:r>
-      <w:proofErr w:type="gramEnd"/>
-    </w:p>
-    <w:p>
-      <w:r>
-        <w:t xml:space="preserve">  </w:t>
-      </w:r>
-    </w:p>
-    <w:p>
-      <w:r>
-        <w:t>- The boss has asked me for a quarterly report. Can you create a backend function for averaging prices of all our medicines?</w:t>
-      </w:r>
-    </w:p>
-    <w:p/>
-    <w:p>
-      <w:r>
-        <w:t>## Scope</w:t>
-      </w:r>
-    </w:p>
-    <w:p/>
-    <w:p>
-      <w:r>
-        <w:t>### In Scope (You may modify these)</w:t>
-      </w:r>
-    </w:p>
-    <w:p>
-      <w:r>
-        <w:t>- main.py</w:t>
-      </w:r>
-    </w:p>
-    <w:p>
-      <w:r>
-        <w:t>- the whole frontend folder:</w:t>
-      </w:r>
-    </w:p>
-    <w:p>
-      <w:r>
-        <w:t xml:space="preserve">    - script.js</w:t>
-      </w:r>
-    </w:p>
-    <w:p>
-      <w:r>
-        <w:t xml:space="preserve">    - style.css</w:t>
-      </w:r>
-    </w:p>
-    <w:p>
-      <w:r>
-        <w:t xml:space="preserve">    - index.html</w:t>
-      </w:r>
-    </w:p>
-    <w:p>
-      <w:r>
-        <w:lastRenderedPageBreak/>
-        <w:t>- DOCUMENTATION.md (fill this out as you work through the challenge)</w:t>
-      </w:r>
-    </w:p>
-    <w:p>
-      <w:r>
-        <w:t>- DOCUMENTATION.docx (fill this out as you work through the challenge)</w:t>
-      </w:r>
-    </w:p>
-    <w:p>
-      <w:pPr>
-        <w:rPr>
-          <w:lang w:val="en-HK"/>
-        </w:rPr>
-      </w:pPr>
-    </w:p>
-    <w:p>
-      <w:pPr>
-        <w:pStyle w:val="Heading2"/>
-      </w:pPr>
-      <w:r>
-        <w:t>Objectives - Innovative Solutions</w:t>
-      </w:r>
-    </w:p>
-    <w:p>
-      <w:pPr>
+      </w:pPr>
+      <w:r>
         <w:rPr>
           <w:i/>
           <w:iCs/>
         </w:rPr>
-      </w:pPr>
-      <w:r>
+        <w:t>For the challenge objectives, did you do anything in a particular way that you want to discuss? Is there anything you're particularly proud of that you want to highlight? Did you attempt some objectives multiple times, or go back and re-write particular sections of code? If so, why? Use this space to document any key points you'd like to tell us about.</w:t>
+      </w:r>
+    </w:p>
+    <w:p>
+      <w:r>
+        <w:t>One aspect I’m particularly proud of is how I leveraged foundational knowledge from an online web development course and successfully applied it to solve real-world challenges. Having taken the course during summer vacation to build my skills from scratch, this project served as a practical validation of those learnings.</w:t>
+      </w:r>
+    </w:p>
+    <w:p>
+      <w:r>
+        <w:t>What made this especially rewarding was extending beyond the course curriculum. While the course covered HTML, CSS, and JavaScript, I had to independently navigate the Python/</w:t>
+      </w:r>
+      <w:proofErr w:type="spellStart"/>
+      <w:r>
+        <w:t>FastAPI</w:t>
+      </w:r>
+      <w:proofErr w:type="spellEnd"/>
+      <w:r>
+        <w:t xml:space="preserve"> backend, reading the comment and understanding the existing codebase to make necessary modifications. This demonstrated my ability to quickly adapt and apply programming concepts across different technologies.</w:t>
+      </w:r>
+    </w:p>
+    <w:p>
+      <w:r>
+        <w:t>I particularly want to highlight my development process. There were multiple instances where I revisited code sections</w:t>
+      </w:r>
+      <w:r>
+        <w:t xml:space="preserve"> such as e</w:t>
+      </w:r>
+      <w:r>
+        <w:t>nhanced the form validation after realizing the initial error handling could be more user-friendly</w:t>
+      </w:r>
+      <w:r>
+        <w:t xml:space="preserve"> and</w:t>
+      </w:r>
+      <w:r>
+        <w:t xml:space="preserve"> improved CSS layouts.</w:t>
+      </w:r>
+    </w:p>
+    <w:p>
+      <w:r>
+        <w:t>This challenge transformed theoretical knowledge into practical experience, proving that dedicated self-learning can help prepare someone for real development tasks. The experience reinforced my understanding of full-stack principles and gave me confidence in tackling unfamiliar codebase.</w:t>
+      </w:r>
+    </w:p>
+    <w:p/>
+    <w:p>
+      <w:pPr>
+        <w:pStyle w:val="Heading2"/>
+      </w:pPr>
+      <w:r>
+        <w:t>Problems Faced</w:t>
+      </w:r>
+    </w:p>
+    <w:p>
+      <w:pPr>
         <w:rPr>
           <w:i/>
           <w:iCs/>
         </w:rPr>
-        <w:t xml:space="preserve">For the challenge objectives, did you do anything in a particular way that you want to discuss? Is there anything you're particularly proud of that you want to highlight? Did you attempt some objectives multiple times, or go back and re-write </w:t>
-      </w:r>
-      <w:proofErr w:type="gramStart"/>
+      </w:pPr>
       <w:r>
         <w:rPr>
           <w:i/>
           <w:iCs/>
         </w:rPr>
-        <w:t>particular sections</w:t>
-      </w:r>
-      <w:proofErr w:type="gramEnd"/>
-      <w:r>
-        <w:rPr>
-          <w:i/>
-          <w:iCs/>
-        </w:rPr>
-        <w:t xml:space="preserve"> of code? If so, why? Use this space to document any key points you'd like to tell us about.</w:t>
-      </w:r>
-    </w:p>
-    <w:p>
-      <w:r>
-        <w:t>One aspect I’m particularly proud of is how I leveraged foundational knowledge from an online web development course and successfully applied it to solve real-world challenges. Having taken the course during summer vacation to build my skills from scratch, this project served as a practical validation of those learnings.</w:t>
-      </w:r>
-    </w:p>
-    <w:p>
-      <w:r>
-        <w:t>What made this especially rewarding was extending beyond the course curriculum. While the course covered HTML, CSS, and JavaScript, I had to independently navigate the Python/</w:t>
+        <w:t>Use this space to document and discuss any issues you faced while undertaking this challenge and how you solved them. We recommend doing this proactively as you experience and resolve the issues - make sure you don't forget! (Screenshots are helpful, though not required).</w:t>
+      </w:r>
+    </w:p>
+    <w:p>
+      <w:r>
+        <w:t>What I did:</w:t>
+      </w:r>
+    </w:p>
+    <w:p>
+      <w:r>
+        <w:t>(20/11/2025, 21:57)</w:t>
+      </w:r>
+    </w:p>
+    <w:p>
+      <w:r>
+        <w:t xml:space="preserve">Download python, set up the baseline in git and then branch and search if committing it would override it. </w:t>
+      </w:r>
+    </w:p>
+    <w:p>
+      <w:pPr>
+        <w:pBdr>
+          <w:bottom w:val="single" w:sz="6" w:space="1" w:color="auto"/>
+        </w:pBdr>
+      </w:pPr>
+    </w:p>
+    <w:p>
+      <w:r>
+        <w:t>(23/11/2025, 14:34)</w:t>
+      </w:r>
+    </w:p>
+    <w:p>
+      <w:r>
+        <w:lastRenderedPageBreak/>
+        <w:t>Open the file that we’re allowed to be edited.</w:t>
+      </w:r>
+    </w:p>
+    <w:p>
+      <w:pPr>
+        <w:rPr>
+          <w:lang w:val="en-HK"/>
+        </w:rPr>
+      </w:pPr>
+      <w:r>
+        <w:t>First check on the backend, found that “</w:t>
+      </w:r>
+      <w:r>
+        <w:rPr>
+          <w:lang w:val="en-HK"/>
+        </w:rPr>
+        <w:t xml:space="preserve">from </w:t>
       </w:r>
       <w:proofErr w:type="spellStart"/>
       <w:r>
+        <w:rPr>
+          <w:lang w:val="en-HK"/>
+        </w:rPr>
+        <w:t>fastapi</w:t>
+      </w:r>
+      <w:proofErr w:type="spellEnd"/>
+      <w:r>
+        <w:rPr>
+          <w:lang w:val="en-HK"/>
+        </w:rPr>
+        <w:t xml:space="preserve"> import </w:t>
+      </w:r>
+      <w:proofErr w:type="spellStart"/>
+      <w:r>
+        <w:rPr>
+          <w:lang w:val="en-HK"/>
+        </w:rPr>
         <w:t>FastAPI</w:t>
       </w:r>
       <w:proofErr w:type="spellEnd"/>
       <w:r>
-        <w:t xml:space="preserve"> backend, reading the comment and understanding the existing codebase to make necessary modifications. This demonstrated my ability to quickly adapt and apply programming concepts across different technologies.</w:t>
-      </w:r>
-    </w:p>
-    <w:p>
-      <w:r>
-        <w:t>I particularly want to highlight my development process. There were multiple instances where I revisited code sections</w:t>
-      </w:r>
-      <w:r>
-        <w:t xml:space="preserve"> such as e</w:t>
-      </w:r>
-      <w:r>
-        <w:t>nhanced the form validation after realizing the initial error handling could be more user-friendly</w:t>
-      </w:r>
-      <w:r>
-        <w:t xml:space="preserve"> and</w:t>
-      </w:r>
-      <w:r>
-        <w:t xml:space="preserve"> improved CSS layouts.</w:t>
-      </w:r>
-    </w:p>
-    <w:p>
-      <w:r>
-        <w:t>This challenge transformed theoretical knowledge into practical experience, proving that dedicated self-learning can help prepare someone for real development tasks. The experience reinforced my understanding of full-stack principles and gave me confidence in tackling unfamiliar codebase.</w:t>
-      </w:r>
-    </w:p>
-    <w:p/>
-    <w:p>
-      <w:pPr>
-        <w:pStyle w:val="Heading2"/>
-      </w:pPr>
-      <w:r>
-        <w:t>Problems Faced</w:t>
-      </w:r>
-    </w:p>
-    <w:p>
-      <w:pPr>
-        <w:rPr>
-          <w:i/>
-          <w:iCs/>
-        </w:rPr>
-      </w:pPr>
-      <w:r>
-        <w:rPr>
-          <w:i/>
-          <w:iCs/>
-        </w:rPr>
-        <w:t>Use this space to document and discuss any issues you faced while undertaking this challenge and how you solved them. We recommend doing this proactively as you experience and resolve the issues - make sure you don't forget! (Screenshots are helpful, though not required).</w:t>
-      </w:r>
-    </w:p>
-    <w:p>
-      <w:r>
-        <w:t>What I did:</w:t>
-      </w:r>
-    </w:p>
-    <w:p>
-      <w:r>
-        <w:t>Download python, set up the baseline in git and then branch and search if committing it would override it. (20/11/2025, 21:57)</w:t>
-      </w:r>
-    </w:p>
-    <w:p>
-      <w:r>
-        <w:t xml:space="preserve">Open the file that we’re allowed to </w:t>
-      </w:r>
-      <w:r>
-        <w:t>be edited</w:t>
-      </w:r>
-      <w:r>
-        <w:t>.</w:t>
-      </w:r>
-    </w:p>
-    <w:p>
-      <w:pPr>
-        <w:rPr>
-          <w:lang w:val="en-HK"/>
-        </w:rPr>
-      </w:pPr>
-      <w:r>
-        <w:lastRenderedPageBreak/>
-        <w:t>First check on the backend, found that “</w:t>
-      </w:r>
+        <w:rPr>
+          <w:lang w:val="en-HK"/>
+        </w:rPr>
+        <w:t>, Form</w:t>
+      </w:r>
+    </w:p>
+    <w:p>
       <w:r>
         <w:rPr>
           <w:lang w:val="en-HK"/>
@@ -464,6 +343,40 @@
         <w:rPr>
           <w:lang w:val="en-HK"/>
         </w:rPr>
+        <w:t>fastapi.middleware.cors</w:t>
+      </w:r>
+      <w:proofErr w:type="spellEnd"/>
+      <w:r>
+        <w:rPr>
+          <w:lang w:val="en-HK"/>
+        </w:rPr>
+        <w:t xml:space="preserve"> import </w:t>
+      </w:r>
+      <w:proofErr w:type="spellStart"/>
+      <w:r>
+        <w:rPr>
+          <w:lang w:val="en-HK"/>
+        </w:rPr>
+        <w:t>CORSMiddleware</w:t>
+      </w:r>
+      <w:proofErr w:type="spellEnd"/>
+      <w:r>
+        <w:rPr>
+          <w:lang w:val="en-HK"/>
+        </w:rPr>
+        <w:t>” was not working. Solution: install the missing packages “</w:t>
+      </w:r>
+      <w:r>
+        <w:rPr>
+          <w:lang w:val="en-HK"/>
+        </w:rPr>
+        <w:t xml:space="preserve">pip install </w:t>
+      </w:r>
+      <w:proofErr w:type="spellStart"/>
+      <w:r>
+        <w:rPr>
+          <w:lang w:val="en-HK"/>
+        </w:rPr>
         <w:t>fastapi</w:t>
       </w:r>
       <w:proofErr w:type="spellEnd"/>
@@ -471,98 +384,20 @@
         <w:rPr>
           <w:lang w:val="en-HK"/>
         </w:rPr>
-        <w:t xml:space="preserve"> import </w:t>
+        <w:t xml:space="preserve"> </w:t>
       </w:r>
       <w:proofErr w:type="spellStart"/>
       <w:r>
         <w:rPr>
           <w:lang w:val="en-HK"/>
         </w:rPr>
-        <w:t>FastAPI</w:t>
+        <w:t>uvicorn</w:t>
       </w:r>
       <w:proofErr w:type="spellEnd"/>
       <w:r>
         <w:rPr>
           <w:lang w:val="en-HK"/>
         </w:rPr>
-        <w:t>, Form</w:t>
-      </w:r>
-    </w:p>
-    <w:p>
-      <w:r>
-        <w:rPr>
-          <w:lang w:val="en-HK"/>
-        </w:rPr>
-        <w:t xml:space="preserve">from </w:t>
-      </w:r>
-      <w:proofErr w:type="spellStart"/>
-      <w:proofErr w:type="gramStart"/>
-      <w:r>
-        <w:rPr>
-          <w:lang w:val="en-HK"/>
-        </w:rPr>
-        <w:t>fastapi.middleware</w:t>
-      </w:r>
-      <w:proofErr w:type="gramEnd"/>
-      <w:r>
-        <w:rPr>
-          <w:lang w:val="en-HK"/>
-        </w:rPr>
-        <w:t>.cors</w:t>
-      </w:r>
-      <w:proofErr w:type="spellEnd"/>
-      <w:r>
-        <w:rPr>
-          <w:lang w:val="en-HK"/>
-        </w:rPr>
-        <w:t xml:space="preserve"> import </w:t>
-      </w:r>
-      <w:proofErr w:type="spellStart"/>
-      <w:r>
-        <w:rPr>
-          <w:lang w:val="en-HK"/>
-        </w:rPr>
-        <w:t>CORSMiddleware</w:t>
-      </w:r>
-      <w:proofErr w:type="spellEnd"/>
-      <w:r>
-        <w:rPr>
-          <w:lang w:val="en-HK"/>
-        </w:rPr>
-        <w:t>” was not working. Solution: install the missing packages “</w:t>
-      </w:r>
-      <w:r>
-        <w:rPr>
-          <w:lang w:val="en-HK"/>
-        </w:rPr>
-        <w:t xml:space="preserve">pip install </w:t>
-      </w:r>
-      <w:proofErr w:type="spellStart"/>
-      <w:r>
-        <w:rPr>
-          <w:lang w:val="en-HK"/>
-        </w:rPr>
-        <w:t>fastapi</w:t>
-      </w:r>
-      <w:proofErr w:type="spellEnd"/>
-      <w:r>
-        <w:rPr>
-          <w:lang w:val="en-HK"/>
-        </w:rPr>
-        <w:t xml:space="preserve"> </w:t>
-      </w:r>
-      <w:proofErr w:type="spellStart"/>
-      <w:r>
-        <w:rPr>
-          <w:lang w:val="en-HK"/>
-        </w:rPr>
-        <w:t>uvicorn</w:t>
-      </w:r>
-      <w:proofErr w:type="spellEnd"/>
-      <w:r>
-        <w:rPr>
-          <w:lang w:val="en-HK"/>
-        </w:rPr>
         <w:t xml:space="preserve">” </w:t>
       </w:r>
     </w:p>
@@ -578,13 +413,7 @@
     </w:p>
     <w:p>
       <w:r>
-        <w:t xml:space="preserve">Checked the </w:t>
-      </w:r>
-      <w:r>
-        <w:t>API</w:t>
-      </w:r>
-      <w:r>
-        <w:t xml:space="preserve"> if it’s working in postman. Encountered issue where they can’t find the medicines and then I change the GET request to </w:t>
+        <w:t xml:space="preserve">Checked the API if it’s working in postman. Encountered issue where they can’t find the medicines and then I change the GET request to </w:t>
       </w:r>
       <w:hyperlink r:id="rId6" w:history="1">
         <w:r>
@@ -600,13 +429,7 @@
     </w:p>
     <w:p>
       <w:r>
-        <w:t xml:space="preserve">When I set the </w:t>
-      </w:r>
-      <w:r>
-        <w:t>CSS</w:t>
-      </w:r>
-      <w:r>
-        <w:t xml:space="preserve"> and then JS script to load the list, it didn’t work.</w:t>
+        <w:t>When I set the CSS and then JS script to load the list, it didn’t work.</w:t>
       </w:r>
     </w:p>
     <w:p>
@@ -614,7 +437,6 @@
         <w:t xml:space="preserve">Changed the code 132 in main.py from </w:t>
       </w:r>
       <w:proofErr w:type="spellStart"/>
-      <w:proofErr w:type="gramStart"/>
       <w:r>
         <w:rPr>
           <w:lang w:val="en-HK"/>
@@ -626,14 +448,7 @@
         <w:rPr>
           <w:lang w:val="en-HK"/>
         </w:rPr>
-        <w:t>(</w:t>
-      </w:r>
-      <w:proofErr w:type="gramEnd"/>
-      <w:r>
-        <w:rPr>
-          <w:lang w:val="en-HK"/>
-        </w:rPr>
-        <w:t>app, host="0.0.0.0", port=8000)</w:t>
+        <w:t>(app, host="0.0.0.0", port=8000)</w:t>
       </w:r>
       <w:r>
         <w:rPr>
@@ -651,7 +466,6 @@
         <w:t xml:space="preserve"> </w:t>
       </w:r>
       <w:proofErr w:type="spellStart"/>
-      <w:proofErr w:type="gramStart"/>
       <w:r>
         <w:rPr>
           <w:lang w:val="en-HK"/>
@@ -663,46 +477,35 @@
         <w:rPr>
           <w:lang w:val="en-HK"/>
         </w:rPr>
-        <w:t>(</w:t>
-      </w:r>
-      <w:proofErr w:type="gramEnd"/>
-      <w:r>
-        <w:rPr>
-          <w:lang w:val="en-HK"/>
-        </w:rPr>
-        <w:t>app, port=8000)</w:t>
-      </w:r>
-      <w:r>
-        <w:rPr>
-          <w:lang w:val="en-HK"/>
-        </w:rPr>
-        <w:t xml:space="preserve">, result finally see the list </w:t>
-      </w:r>
-      <w:proofErr w:type="gramStart"/>
-      <w:r>
-        <w:rPr>
-          <w:lang w:val="en-HK"/>
-        </w:rPr>
-        <w:t>in</w:t>
-      </w:r>
-      <w:proofErr w:type="gramEnd"/>
-      <w:r>
-        <w:rPr>
-          <w:lang w:val="en-HK"/>
-        </w:rPr>
-        <w:t xml:space="preserve"> the website </w:t>
+        <w:t>(app, port=8000)</w:t>
+      </w:r>
+      <w:r>
+        <w:rPr>
+          <w:lang w:val="en-HK"/>
+        </w:rPr>
+        <w:t xml:space="preserve">, result finally see the list in the website </w:t>
       </w:r>
       <w:r>
         <w:t>(23/11/2025, 14:34)</w:t>
       </w:r>
     </w:p>
     <w:p>
+      <w:pPr>
+        <w:pBdr>
+          <w:bottom w:val="single" w:sz="6" w:space="1" w:color="auto"/>
+        </w:pBdr>
+      </w:pPr>
       <w:r>
         <w:t>Looking at the list, found there’s medicine without the name and then one without the price. Need to change that</w:t>
       </w:r>
     </w:p>
     <w:p>
       <w:r>
+        <w:t>(23/11/2025, 19:15)</w:t>
+      </w:r>
+    </w:p>
+    <w:p>
+      <w:r>
         <w:t>Changed to if statement for null name and price (23/11/2025, 19:15)</w:t>
       </w:r>
     </w:p>
@@ -712,7 +515,6 @@
           <w:lang w:val="en-HK"/>
         </w:rPr>
       </w:pPr>
-      <w:proofErr w:type="gramStart"/>
       <w:r>
         <w:t>“</w:t>
       </w:r>
@@ -720,14 +522,7 @@
         <w:rPr>
           <w:lang w:val="en-HK"/>
         </w:rPr>
-        <w:t>  if</w:t>
-      </w:r>
-      <w:proofErr w:type="gramEnd"/>
-      <w:r>
-        <w:rPr>
-          <w:lang w:val="en-HK"/>
-        </w:rPr>
-        <w:t xml:space="preserve"> (med.name) {</w:t>
+        <w:t>  if (med.name) {</w:t>
       </w:r>
     </w:p>
     <w:p>
@@ -754,16 +549,174 @@
         <w:rPr>
           <w:lang w:val="en-HK"/>
         </w:rPr>
+        <w:t xml:space="preserve"> = med.name;</w:t>
+      </w:r>
+    </w:p>
+    <w:p>
+      <w:pPr>
+        <w:rPr>
+          <w:lang w:val="en-HK"/>
+        </w:rPr>
+      </w:pPr>
+      <w:r>
+        <w:rPr>
+          <w:lang w:val="en-HK"/>
+        </w:rPr>
+        <w:t>            } else {</w:t>
+      </w:r>
+    </w:p>
+    <w:p>
+      <w:pPr>
+        <w:rPr>
+          <w:lang w:val="en-HK"/>
+        </w:rPr>
+      </w:pPr>
+      <w:r>
+        <w:rPr>
+          <w:lang w:val="en-HK"/>
+        </w:rPr>
+        <w:t xml:space="preserve">                </w:t>
+      </w:r>
+      <w:proofErr w:type="spellStart"/>
+      <w:r>
+        <w:rPr>
+          <w:lang w:val="en-HK"/>
+        </w:rPr>
+        <w:t>medName.innerText</w:t>
+      </w:r>
+      <w:proofErr w:type="spellEnd"/>
+      <w:r>
+        <w:rPr>
+          <w:lang w:val="en-HK"/>
+        </w:rPr>
+        <w:t xml:space="preserve"> = "Unknown Med";</w:t>
+      </w:r>
+    </w:p>
+    <w:p>
+      <w:pPr>
+        <w:rPr>
+          <w:lang w:val="en-HK"/>
+        </w:rPr>
+      </w:pPr>
+      <w:r>
+        <w:rPr>
+          <w:lang w:val="en-HK"/>
+        </w:rPr>
+        <w:t>            }</w:t>
+      </w:r>
+      <w:r>
+        <w:br/>
+      </w:r>
+      <w:proofErr w:type="spellStart"/>
+      <w:r>
+        <w:rPr>
+          <w:lang w:val="en-HK"/>
+        </w:rPr>
+        <w:t>const</w:t>
+      </w:r>
+      <w:proofErr w:type="spellEnd"/>
+      <w:r>
+        <w:rPr>
+          <w:lang w:val="en-HK"/>
+        </w:rPr>
+        <w:t xml:space="preserve"> </w:t>
+      </w:r>
+      <w:proofErr w:type="spellStart"/>
+      <w:r>
+        <w:rPr>
+          <w:lang w:val="en-HK"/>
+        </w:rPr>
+        <w:t>medPrice</w:t>
+      </w:r>
+      <w:proofErr w:type="spellEnd"/>
+      <w:r>
+        <w:rPr>
+          <w:lang w:val="en-HK"/>
+        </w:rPr>
         <w:t xml:space="preserve"> = </w:t>
       </w:r>
-      <w:proofErr w:type="gramStart"/>
-      <w:r>
-        <w:rPr>
-          <w:lang w:val="en-HK"/>
-        </w:rPr>
-        <w:t>med.name;</w:t>
-      </w:r>
-      <w:proofErr w:type="gramEnd"/>
+      <w:proofErr w:type="spellStart"/>
+      <w:r>
+        <w:rPr>
+          <w:lang w:val="en-HK"/>
+        </w:rPr>
+        <w:t>document.createElement</w:t>
+      </w:r>
+      <w:proofErr w:type="spellEnd"/>
+      <w:r>
+        <w:rPr>
+          <w:lang w:val="en-HK"/>
+        </w:rPr>
+        <w:t>("p")</w:t>
+      </w:r>
+    </w:p>
+    <w:p>
+      <w:pPr>
+        <w:rPr>
+          <w:lang w:val="en-HK"/>
+        </w:rPr>
+      </w:pPr>
+      <w:r>
+        <w:rPr>
+          <w:lang w:val="en-HK"/>
+        </w:rPr>
+        <w:t>            if (</w:t>
+      </w:r>
+      <w:proofErr w:type="spellStart"/>
+      <w:r>
+        <w:rPr>
+          <w:lang w:val="en-HK"/>
+        </w:rPr>
+        <w:t>med.price</w:t>
+      </w:r>
+      <w:proofErr w:type="spellEnd"/>
+      <w:r>
+        <w:rPr>
+          <w:lang w:val="en-HK"/>
+        </w:rPr>
+        <w:t>) {</w:t>
+      </w:r>
+    </w:p>
+    <w:p>
+      <w:pPr>
+        <w:rPr>
+          <w:lang w:val="en-HK"/>
+        </w:rPr>
+      </w:pPr>
+      <w:r>
+        <w:rPr>
+          <w:lang w:val="en-HK"/>
+        </w:rPr>
+        <w:t xml:space="preserve">                </w:t>
+      </w:r>
+      <w:proofErr w:type="spellStart"/>
+      <w:r>
+        <w:rPr>
+          <w:lang w:val="en-HK"/>
+        </w:rPr>
+        <w:t>medPrice.innerText</w:t>
+      </w:r>
+      <w:proofErr w:type="spellEnd"/>
+      <w:r>
+        <w:rPr>
+          <w:lang w:val="en-HK"/>
+        </w:rPr>
+        <w:t xml:space="preserve"> = `Price: $${</w:t>
+      </w:r>
+      <w:proofErr w:type="spellStart"/>
+      <w:r>
+        <w:rPr>
+          <w:lang w:val="en-HK"/>
+        </w:rPr>
+        <w:t>med.price</w:t>
+      </w:r>
+      <w:proofErr w:type="spellEnd"/>
+      <w:r>
+        <w:rPr>
+          <w:lang w:val="en-HK"/>
+        </w:rPr>
+        <w:t>}`;</w:t>
+      </w:r>
     </w:p>
     <w:p>
       <w:pPr>
@@ -795,26 +748,21 @@
         <w:rPr>
           <w:lang w:val="en-HK"/>
         </w:rPr>
-        <w:t>medName.innerText</w:t>
+        <w:t>medPrice.innerText</w:t>
       </w:r>
       <w:proofErr w:type="spellEnd"/>
       <w:r>
         <w:rPr>
           <w:lang w:val="en-HK"/>
         </w:rPr>
-        <w:t xml:space="preserve"> = "Unknown Med</w:t>
-      </w:r>
-      <w:proofErr w:type="gramStart"/>
-      <w:r>
-        <w:rPr>
-          <w:lang w:val="en-HK"/>
-        </w:rPr>
-        <w:t>";</w:t>
-      </w:r>
-      <w:proofErr w:type="gramEnd"/>
-    </w:p>
-    <w:p>
-      <w:pPr>
+        <w:t xml:space="preserve"> = "Price: Not Available";</w:t>
+      </w:r>
+    </w:p>
+    <w:p>
+      <w:pPr>
+        <w:pBdr>
+          <w:bottom w:val="single" w:sz="6" w:space="1" w:color="auto"/>
+        </w:pBdr>
         <w:rPr>
           <w:lang w:val="en-HK"/>
         </w:rPr>
@@ -826,260 +774,80 @@
         <w:t>            }</w:t>
       </w:r>
       <w:r>
-        <w:br/>
+        <w:rPr>
+          <w:lang w:val="en-HK"/>
+        </w:rPr>
+        <w:t>”</w:t>
+      </w:r>
+    </w:p>
+    <w:p>
+      <w:pPr>
+        <w:rPr>
+          <w:lang w:val="en-HK"/>
+        </w:rPr>
+      </w:pPr>
+      <w:r>
+        <w:rPr>
+          <w:lang w:val="en-HK"/>
+        </w:rPr>
+        <w:t>(23/11/2025, 22:03)</w:t>
+      </w:r>
+    </w:p>
+    <w:p>
+      <w:r>
+        <w:lastRenderedPageBreak/>
+        <w:t xml:space="preserve">Added form for adding new medicine, reusing some code from old project (Recipe, </w:t>
       </w:r>
       <w:proofErr w:type="spellStart"/>
       <w:r>
-        <w:rPr>
-          <w:lang w:val="en-HK"/>
-        </w:rPr>
-        <w:t>const</w:t>
+        <w:t>InstaGram</w:t>
       </w:r>
       <w:proofErr w:type="spellEnd"/>
       <w:r>
-        <w:rPr>
-          <w:lang w:val="en-HK"/>
-        </w:rPr>
-        <w:t xml:space="preserve"> </w:t>
+        <w:t>)</w:t>
+      </w:r>
+    </w:p>
+    <w:p>
+      <w:r>
+        <w:t xml:space="preserve">Edit the code because I didn’t read python file that has the exact thing to transform it, new learning </w:t>
       </w:r>
       <w:proofErr w:type="spellStart"/>
       <w:r>
-        <w:rPr>
-          <w:lang w:val="en-HK"/>
-        </w:rPr>
-        <w:t>medPrice</w:t>
+        <w:t>formData</w:t>
       </w:r>
       <w:proofErr w:type="spellEnd"/>
       <w:r>
-        <w:rPr>
-          <w:lang w:val="en-HK"/>
-        </w:rPr>
-        <w:t xml:space="preserve"> = </w:t>
+        <w:t>, and then simplified the fetch and learning .then() method (</w:t>
+      </w:r>
+      <w:r>
+        <w:t>Promise chaining in JavaScript</w:t>
+      </w:r>
+      <w:r>
+        <w:t xml:space="preserve">, </w:t>
+      </w:r>
+      <w:r>
+        <w:t>asynchronous operations</w:t>
+      </w:r>
+      <w:r>
+        <w:t>)</w:t>
+      </w:r>
+    </w:p>
+    <w:p>
+      <w:r>
+        <w:t>Added error message for front end side so that the input value is valid.</w:t>
+      </w:r>
+    </w:p>
+    <w:p>
+      <w:r>
+        <w:t xml:space="preserve">Changed the catch so that it shows the </w:t>
       </w:r>
       <w:proofErr w:type="spellStart"/>
-      <w:proofErr w:type="gramStart"/>
-      <w:r>
-        <w:rPr>
-          <w:lang w:val="en-HK"/>
-        </w:rPr>
-        <w:t>document.createElement</w:t>
+      <w:r>
+        <w:t>showError</w:t>
       </w:r>
       <w:proofErr w:type="spellEnd"/>
-      <w:proofErr w:type="gramEnd"/>
-      <w:r>
-        <w:rPr>
-          <w:lang w:val="en-HK"/>
-        </w:rPr>
-        <w:t>("p")</w:t>
-      </w:r>
-    </w:p>
-    <w:p>
-      <w:pPr>
-        <w:rPr>
-          <w:lang w:val="en-HK"/>
-        </w:rPr>
-      </w:pPr>
-      <w:r>
-        <w:rPr>
-          <w:lang w:val="en-HK"/>
-        </w:rPr>
-        <w:t>            if (</w:t>
-      </w:r>
-      <w:proofErr w:type="spellStart"/>
-      <w:proofErr w:type="gramStart"/>
-      <w:r>
-        <w:rPr>
-          <w:lang w:val="en-HK"/>
-        </w:rPr>
-        <w:t>med.price</w:t>
-      </w:r>
-      <w:proofErr w:type="spellEnd"/>
-      <w:proofErr w:type="gramEnd"/>
-      <w:r>
-        <w:rPr>
-          <w:lang w:val="en-HK"/>
-        </w:rPr>
-        <w:t>) {</w:t>
-      </w:r>
-    </w:p>
-    <w:p>
-      <w:pPr>
-        <w:rPr>
-          <w:lang w:val="en-HK"/>
-        </w:rPr>
-      </w:pPr>
-      <w:r>
-        <w:rPr>
-          <w:lang w:val="en-HK"/>
-        </w:rPr>
-        <w:t xml:space="preserve">                </w:t>
-      </w:r>
-      <w:proofErr w:type="spellStart"/>
-      <w:r>
-        <w:rPr>
-          <w:lang w:val="en-HK"/>
-        </w:rPr>
-        <w:t>medPrice.innerText</w:t>
-      </w:r>
-      <w:proofErr w:type="spellEnd"/>
-      <w:r>
-        <w:rPr>
-          <w:lang w:val="en-HK"/>
-        </w:rPr>
-        <w:t xml:space="preserve"> = `Price: $${</w:t>
-      </w:r>
-      <w:proofErr w:type="spellStart"/>
-      <w:proofErr w:type="gramStart"/>
-      <w:r>
-        <w:rPr>
-          <w:lang w:val="en-HK"/>
-        </w:rPr>
-        <w:t>med.price</w:t>
-      </w:r>
-      <w:proofErr w:type="spellEnd"/>
-      <w:proofErr w:type="gramEnd"/>
-      <w:r>
-        <w:rPr>
-          <w:lang w:val="en-HK"/>
-        </w:rPr>
-        <w:t>}</w:t>
-      </w:r>
-      <w:proofErr w:type="gramStart"/>
-      <w:r>
-        <w:rPr>
-          <w:lang w:val="en-HK"/>
-        </w:rPr>
-        <w:t>`;</w:t>
-      </w:r>
-      <w:proofErr w:type="gramEnd"/>
-    </w:p>
-    <w:p>
-      <w:pPr>
-        <w:rPr>
-          <w:lang w:val="en-HK"/>
-        </w:rPr>
-      </w:pPr>
-      <w:r>
-        <w:rPr>
-          <w:lang w:val="en-HK"/>
-        </w:rPr>
-        <w:t>            } else {</w:t>
-      </w:r>
-    </w:p>
-    <w:p>
-      <w:pPr>
-        <w:rPr>
-          <w:lang w:val="en-HK"/>
-        </w:rPr>
-      </w:pPr>
-      <w:r>
-        <w:rPr>
-          <w:lang w:val="en-HK"/>
-        </w:rPr>
-        <w:t xml:space="preserve">                </w:t>
-      </w:r>
-      <w:proofErr w:type="spellStart"/>
-      <w:r>
-        <w:rPr>
-          <w:lang w:val="en-HK"/>
-        </w:rPr>
-        <w:t>medPrice.innerText</w:t>
-      </w:r>
-      <w:proofErr w:type="spellEnd"/>
-      <w:r>
-        <w:rPr>
-          <w:lang w:val="en-HK"/>
-        </w:rPr>
-        <w:t xml:space="preserve"> = "Price: Not Available</w:t>
-      </w:r>
-      <w:proofErr w:type="gramStart"/>
-      <w:r>
-        <w:rPr>
-          <w:lang w:val="en-HK"/>
-        </w:rPr>
-        <w:t>";</w:t>
-      </w:r>
-      <w:proofErr w:type="gramEnd"/>
-    </w:p>
-    <w:p>
-      <w:pPr>
-        <w:rPr>
-          <w:lang w:val="en-HK"/>
-        </w:rPr>
-      </w:pPr>
-      <w:r>
-        <w:rPr>
-          <w:lang w:val="en-HK"/>
-        </w:rPr>
-        <w:t>            }</w:t>
-      </w:r>
-      <w:r>
-        <w:rPr>
-          <w:lang w:val="en-HK"/>
-        </w:rPr>
-        <w:t>”</w:t>
-      </w:r>
-    </w:p>
-    <w:p>
-      <w:r>
-        <w:t xml:space="preserve">Added form for adding new medicine, reusing some code from old project (Recipe, </w:t>
-      </w:r>
-      <w:proofErr w:type="spellStart"/>
-      <w:r>
-        <w:t>InstaGram</w:t>
-      </w:r>
-      <w:proofErr w:type="spellEnd"/>
-      <w:r>
-        <w:t>)</w:t>
-      </w:r>
-    </w:p>
-    <w:p>
-      <w:r>
-        <w:t xml:space="preserve">Edit the code because I didn’t read python file that has the exact thing to transform it, new learning </w:t>
-      </w:r>
-      <w:proofErr w:type="spellStart"/>
-      <w:r>
-        <w:t>formData</w:t>
-      </w:r>
-      <w:proofErr w:type="spellEnd"/>
-      <w:r>
-        <w:t>, and then simplified the fetch and learning .then() method (</w:t>
-      </w:r>
-      <w:r>
-        <w:t>Promise chaining in JavaScript</w:t>
-      </w:r>
-      <w:r>
-        <w:t xml:space="preserve">, </w:t>
-      </w:r>
-      <w:r>
-        <w:t>asynchronous operations</w:t>
-      </w:r>
-      <w:r>
-        <w:t>)</w:t>
-      </w:r>
-    </w:p>
-    <w:p>
-      <w:r>
-        <w:lastRenderedPageBreak/>
-        <w:t>Added error message for front end side so that the input value is valid.</w:t>
-      </w:r>
-    </w:p>
-    <w:p>
-      <w:r>
-        <w:t xml:space="preserve">Changed the catch so that it shows the </w:t>
-      </w:r>
-      <w:proofErr w:type="spellStart"/>
-      <w:proofErr w:type="gramStart"/>
-      <w:r>
-        <w:t>showError</w:t>
-      </w:r>
-      <w:proofErr w:type="spellEnd"/>
-      <w:r>
-        <w:t>(</w:t>
-      </w:r>
-      <w:proofErr w:type="gramEnd"/>
-      <w:r>
-        <w:t>)</w:t>
+      <w:r>
+        <w:t>()</w:t>
       </w:r>
     </w:p>
     <w:p>
@@ -1107,6 +875,9 @@
     </w:p>
     <w:p>
       <w:pPr>
+        <w:pBdr>
+          <w:bottom w:val="single" w:sz="6" w:space="1" w:color="auto"/>
+        </w:pBdr>
         <w:rPr>
           <w:lang w:val="en-HK"/>
         </w:rPr>
@@ -1128,33 +899,20 @@
         <w:rPr>
           <w:lang w:val="en-HK"/>
         </w:rPr>
-        <w:t xml:space="preserve">Updated the form CSS styling after going through </w:t>
-      </w:r>
-      <w:r>
-        <w:rPr>
-          <w:lang w:val="en-HK"/>
-        </w:rPr>
-        <w:t>1-hour</w:t>
-      </w:r>
-      <w:r>
-        <w:rPr>
-          <w:lang w:val="en-HK"/>
-        </w:rPr>
-        <w:t xml:space="preserve"> online course to make it look </w:t>
-      </w:r>
-      <w:proofErr w:type="gramStart"/>
-      <w:r>
-        <w:rPr>
-          <w:lang w:val="en-HK"/>
-        </w:rPr>
-        <w:t>simple</w:t>
-      </w:r>
-      <w:proofErr w:type="gramEnd"/>
-      <w:r>
-        <w:rPr>
-          <w:lang w:val="en-HK"/>
-        </w:rPr>
-        <w:t xml:space="preserve"> and stylizes </w:t>
+        <w:t>(24/11/2025, 12:26)</w:t>
+      </w:r>
+    </w:p>
+    <w:p>
+      <w:pPr>
+        <w:rPr>
+          <w:lang w:val="en-HK"/>
+        </w:rPr>
+      </w:pPr>
+      <w:r>
+        <w:rPr>
+          <w:lang w:val="en-HK"/>
+        </w:rPr>
+        <w:t xml:space="preserve">Updated the form CSS styling after going through 1-hour online course to make it look simple and stylizes </w:t>
       </w:r>
       <w:r>
         <w:rPr>
@@ -1168,15 +926,7 @@
           <w:bCs/>
           <w:lang w:val="en-HK"/>
         </w:rPr>
-        <w:t xml:space="preserve">Design </w:t>
-      </w:r>
-      <w:r>
-        <w:rPr>
-          <w:b/>
-          <w:bCs/>
-          <w:lang w:val="en-HK"/>
-        </w:rPr>
-        <w:t>Improvements:</w:t>
+        <w:t>Design Improvements:</w:t>
       </w:r>
     </w:p>
     <w:p>
@@ -1221,33 +971,111 @@
         <w:rPr>
           <w:lang w:val="en-HK"/>
         </w:rPr>
-        <w:t xml:space="preserve"> (24/11/2025, 12:26)</w:t>
-      </w:r>
-    </w:p>
-    <w:p>
-      <w:pPr>
-        <w:rPr>
-          <w:lang w:val="en-HK"/>
-        </w:rPr>
-      </w:pPr>
-      <w:r>
-        <w:rPr>
-          <w:lang w:val="en-HK"/>
-        </w:rPr>
-        <w:t xml:space="preserve">Changed the disclaimer by using flexbox because I needed the text to wrap on mobile device while maintain </w:t>
-      </w:r>
-      <w:r>
-        <w:rPr>
-          <w:lang w:val="en-HK"/>
-        </w:rPr>
-        <w:t>centred</w:t>
-      </w:r>
-      <w:r>
-        <w:rPr>
-          <w:lang w:val="en-HK"/>
-        </w:rPr>
-        <w:t xml:space="preserve"> alignment.</w:t>
-      </w:r>
+        <w:t xml:space="preserve"> </w:t>
+      </w:r>
+    </w:p>
+    <w:p>
+      <w:pPr>
+        <w:pBdr>
+          <w:bottom w:val="single" w:sz="6" w:space="1" w:color="auto"/>
+        </w:pBdr>
+        <w:rPr>
+          <w:lang w:val="en-HK"/>
+        </w:rPr>
+      </w:pPr>
+      <w:r>
+        <w:rPr>
+          <w:lang w:val="en-HK"/>
+        </w:rPr>
+        <w:t>Changed the disclaimer by using flexbox because I needed the text to wrap on mobile device while maintain centred alignment.</w:t>
+      </w:r>
+    </w:p>
+    <w:p>
+      <w:pPr>
+        <w:rPr>
+          <w:lang w:val="en-HK"/>
+        </w:rPr>
+      </w:pPr>
+      <w:r>
+        <w:rPr>
+          <w:lang w:val="en-HK"/>
+        </w:rPr>
+        <w:t>(25/11/2025, 15:19)</w:t>
+      </w:r>
+    </w:p>
+    <w:p>
+      <w:pPr>
+        <w:rPr>
+          <w:lang w:val="en-HK"/>
+        </w:rPr>
+      </w:pPr>
+      <w:r>
+        <w:rPr>
+          <w:lang w:val="en-HK"/>
+        </w:rPr>
+        <w:t xml:space="preserve">All the front end design creating and doing simple form for update and delete. </w:t>
+      </w:r>
+    </w:p>
+    <w:p>
+      <w:pPr>
+        <w:rPr>
+          <w:lang w:val="en-HK"/>
+        </w:rPr>
+      </w:pPr>
+      <w:r>
+        <w:rPr>
+          <w:lang w:val="en-HK"/>
+        </w:rPr>
+        <w:t xml:space="preserve">Added box for the form, changed the layout so that the form would show side by side rather than a scroll. </w:t>
+      </w:r>
+    </w:p>
+    <w:p>
+      <w:pPr>
+        <w:rPr>
+          <w:lang w:val="en-HK"/>
+        </w:rPr>
+      </w:pPr>
+      <w:r>
+        <w:rPr>
+          <w:lang w:val="en-HK"/>
+        </w:rPr>
+        <w:t>Added quick update and delete button for the backend function</w:t>
+      </w:r>
+    </w:p>
+    <w:p>
+      <w:pPr>
+        <w:pBdr>
+          <w:bottom w:val="single" w:sz="6" w:space="1" w:color="auto"/>
+        </w:pBdr>
+        <w:rPr>
+          <w:lang w:val="en-HK"/>
+        </w:rPr>
+      </w:pPr>
+      <w:r>
+        <w:rPr>
+          <w:lang w:val="en-HK"/>
+        </w:rPr>
+        <w:t xml:space="preserve">Test </w:t>
+      </w:r>
+      <w:r>
+        <w:rPr>
+          <w:lang w:val="en-HK"/>
+        </w:rPr>
+        <w:t>20 oh checking the entire update and delete function before submitting</w:t>
+      </w:r>
+      <w:r>
+        <w:rPr>
+          <w:lang w:val="en-HK"/>
+        </w:rPr>
+        <w:t xml:space="preserve">, result can update the price. </w:t>
+      </w:r>
+    </w:p>
+    <w:p>
+      <w:pPr>
+        <w:rPr>
+          <w:lang w:val="en-HK"/>
+        </w:rPr>
+      </w:pPr>
     </w:p>
     <w:p/>
     <w:p/>
@@ -1256,6 +1084,7 @@
         <w:pStyle w:val="Heading2"/>
       </w:pPr>
       <w:r>
+        <w:lastRenderedPageBreak/>
         <w:t>Evaluation</w:t>
       </w:r>
     </w:p>
@@ -2350,6 +2179,7 @@
   <w:style w:type="character" w:default="1" w:styleId="DefaultParagraphFont">
     <w:name w:val="Default Paragraph Font"/>
     <w:uiPriority w:val="1"/>
+    <w:semiHidden/>
     <w:unhideWhenUsed/>
   </w:style>
   <w:style w:type="table" w:default="1" w:styleId="TableNormal">

</xml_diff>